<commit_message>
even more design 😒
</commit_message>
<xml_diff>
--- a/Design/Design.docx
+++ b/Design/Design.docx
@@ -6,6 +6,8 @@
       <w:pPr>
         <w:pStyle w:val="Title"/>
       </w:pPr>
+      <w:bookmarkStart w:id="0" w:name="_GoBack"/>
+      <w:bookmarkEnd w:id="0"/>
       <w:r>
         <w:t>Design</w:t>
       </w:r>
@@ -65,7 +67,13 @@
         </w:numPr>
       </w:pPr>
       <w:r>
-        <w:t>Read the output file( an .cv file) from the previous project</w:t>
+        <w:t>Read the output file( an .c</w:t>
+      </w:r>
+      <w:r>
+        <w:t>s</w:t>
+      </w:r>
+      <w:r>
+        <w:t>v file) from the previous project</w:t>
       </w:r>
     </w:p>
     <w:p>
@@ -103,8 +111,6 @@
       <w:r>
         <w:t>Allow the user to choose between 2 different styles by clicking on buttons.</w:t>
       </w:r>
-      <w:bookmarkStart w:id="0" w:name="_GoBack"/>
-      <w:bookmarkEnd w:id="0"/>
     </w:p>
     <w:p>
       <w:pPr>
@@ -123,7 +129,7 @@
         </w:numPr>
       </w:pPr>
       <w:r>
-        <w:t>A DataGridView to display the contents of the file</w:t>
+        <w:t>A Windows Forms View</w:t>
       </w:r>
     </w:p>
     <w:p>
@@ -135,13 +141,15 @@
         </w:numPr>
       </w:pPr>
       <w:r>
-        <w:t>2 Buttons</w:t>
-      </w:r>
-      <w:r>
-        <w:t>(Probably best as Radio Buttons)</w:t>
-      </w:r>
-      <w:r>
-        <w:t xml:space="preserve"> to allow the user to choose the stylesheet</w:t>
+        <w:t xml:space="preserve">A </w:t>
+      </w:r>
+      <w:proofErr w:type="spellStart"/>
+      <w:r>
+        <w:t>DataGridView</w:t>
+      </w:r>
+      <w:proofErr w:type="spellEnd"/>
+      <w:r>
+        <w:t xml:space="preserve"> to display the contents of the file</w:t>
       </w:r>
     </w:p>
     <w:p>
@@ -153,6 +161,24 @@
         </w:numPr>
       </w:pPr>
       <w:r>
+        <w:t>2 Buttons</w:t>
+      </w:r>
+      <w:r>
+        <w:t>(Probably best as Radio Buttons)</w:t>
+      </w:r>
+      <w:r>
+        <w:t xml:space="preserve"> to allow the user to choose the stylesheet</w:t>
+      </w:r>
+    </w:p>
+    <w:p>
+      <w:pPr>
+        <w:pStyle w:val="ListParagraph"/>
+        <w:numPr>
+          <w:ilvl w:val="0"/>
+          <w:numId w:val="2"/>
+        </w:numPr>
+      </w:pPr>
+      <w:r>
         <w:t>Menu Options</w:t>
       </w:r>
       <w:r>
@@ -197,16 +223,7 @@
         <w:t>A Class to save the items as XML and copy the stylesheets to the saved directory</w:t>
       </w:r>
       <w:r>
-        <w:t xml:space="preserve"> </w:t>
-      </w:r>
-      <w:r>
-        <w:t xml:space="preserve">(See </w:t>
-      </w:r>
-      <w:r>
-        <w:t xml:space="preserve">XML </w:t>
-      </w:r>
-      <w:r>
-        <w:t>Class in class diagram)</w:t>
+        <w:t xml:space="preserve"> (See XML Class in class diagram)</w:t>
       </w:r>
     </w:p>
     <w:p>
@@ -218,7 +235,15 @@
         </w:numPr>
       </w:pPr>
       <w:r>
-        <w:t>A Class to read the CSV File (See ItemRepository Class in class diagram)</w:t>
+        <w:t xml:space="preserve">A Class to read the CSV File (See </w:t>
+      </w:r>
+      <w:proofErr w:type="spellStart"/>
+      <w:r>
+        <w:t>ItemRepository</w:t>
+      </w:r>
+      <w:proofErr w:type="spellEnd"/>
+      <w:r>
+        <w:t xml:space="preserve"> Class in class diagram)</w:t>
       </w:r>
     </w:p>
     <w:p>
@@ -249,18 +274,18 @@
         </w:rPr>
         <w:lastRenderedPageBreak/>
         <w:drawing>
-          <wp:anchor distT="0" distB="0" distL="114300" distR="114300" simplePos="0" relativeHeight="251658240" behindDoc="0" locked="0" layoutInCell="1" allowOverlap="1" wp14:anchorId="5C387E4A" wp14:editId="7E51B140">
+          <wp:anchor distT="0" distB="0" distL="114300" distR="114300" simplePos="0" relativeHeight="251658240" behindDoc="0" locked="0" layoutInCell="1" allowOverlap="1" wp14:anchorId="2F17B4BB" wp14:editId="3B7D2EB8">
             <wp:simplePos x="0" y="0"/>
             <wp:positionH relativeFrom="margin">
               <wp:align>center</wp:align>
             </wp:positionH>
             <wp:positionV relativeFrom="paragraph">
-              <wp:posOffset>561975</wp:posOffset>
+              <wp:posOffset>361950</wp:posOffset>
             </wp:positionV>
-            <wp:extent cx="5731510" cy="4209415"/>
-            <wp:effectExtent l="0" t="0" r="2540" b="635"/>
+            <wp:extent cx="5731510" cy="5774690"/>
+            <wp:effectExtent l="0" t="0" r="0" b="0"/>
             <wp:wrapSquare wrapText="bothSides"/>
-            <wp:docPr id="1" name="Picture 1"/>
+            <wp:docPr id="3" name="Picture 3"/>
             <wp:cNvGraphicFramePr>
               <a:graphicFrameLocks xmlns:a="http://schemas.openxmlformats.org/drawingml/2006/main" noChangeAspect="1"/>
             </wp:cNvGraphicFramePr>
@@ -268,7 +293,7 @@
               <a:graphicData uri="http://schemas.openxmlformats.org/drawingml/2006/picture">
                 <pic:pic xmlns:pic="http://schemas.openxmlformats.org/drawingml/2006/picture">
                   <pic:nvPicPr>
-                    <pic:cNvPr id="0" name="Diagram.jpg"/>
+                    <pic:cNvPr id="0" name="Class Diagram.png"/>
                     <pic:cNvPicPr/>
                   </pic:nvPicPr>
                   <pic:blipFill>
@@ -286,15 +311,11 @@
                   <pic:spPr>
                     <a:xfrm>
                       <a:off x="0" y="0"/>
-                      <a:ext cx="5731510" cy="4209415"/>
+                      <a:ext cx="5731510" cy="5774690"/>
                     </a:xfrm>
                     <a:prstGeom prst="rect">
                       <a:avLst/>
                     </a:prstGeom>
-                    <a:noFill/>
-                    <a:ln>
-                      <a:noFill/>
-                    </a:ln>
                   </pic:spPr>
                 </pic:pic>
               </a:graphicData>
@@ -309,9 +330,79 @@
         </w:drawing>
       </w:r>
       <w:r>
-        <w:t>Class Diagram</w:t>
-      </w:r>
-    </w:p>
+        <w:t>Cla</w:t>
+      </w:r>
+      <w:r>
+        <w:t>ss Diagram</w:t>
+      </w:r>
+    </w:p>
+    <w:p>
+      <w:pPr>
+        <w:pStyle w:val="Heading1"/>
+      </w:pPr>
+    </w:p>
+    <w:p>
+      <w:pPr>
+        <w:pStyle w:val="Heading1"/>
+      </w:pPr>
+      <w:r>
+        <w:br w:type="page"/>
+      </w:r>
+      <w:r>
+        <w:lastRenderedPageBreak/>
+        <w:t>Sequence Diagram</w:t>
+      </w:r>
+    </w:p>
+    <w:p>
+      <w:r>
+        <w:rPr>
+          <w:noProof/>
+          <w:lang w:eastAsia="en-AU"/>
+        </w:rPr>
+        <w:drawing>
+          <wp:inline distT="0" distB="0" distL="0" distR="0">
+            <wp:extent cx="5731510" cy="4549775"/>
+            <wp:effectExtent l="0" t="0" r="0" b="0"/>
+            <wp:docPr id="4" name="Picture 4"/>
+            <wp:cNvGraphicFramePr>
+              <a:graphicFrameLocks xmlns:a="http://schemas.openxmlformats.org/drawingml/2006/main" noChangeAspect="1"/>
+            </wp:cNvGraphicFramePr>
+            <a:graphic xmlns:a="http://schemas.openxmlformats.org/drawingml/2006/main">
+              <a:graphicData uri="http://schemas.openxmlformats.org/drawingml/2006/picture">
+                <pic:pic xmlns:pic="http://schemas.openxmlformats.org/drawingml/2006/picture">
+                  <pic:nvPicPr>
+                    <pic:cNvPr id="0" name="Sequence Diagram.png"/>
+                    <pic:cNvPicPr/>
+                  </pic:nvPicPr>
+                  <pic:blipFill>
+                    <a:blip r:embed="rId9">
+                      <a:extLst>
+                        <a:ext uri="{28A0092B-C50C-407E-A947-70E740481C1C}">
+                          <a14:useLocalDpi xmlns:a14="http://schemas.microsoft.com/office/drawing/2010/main" val="0"/>
+                        </a:ext>
+                      </a:extLst>
+                    </a:blip>
+                    <a:stretch>
+                      <a:fillRect/>
+                    </a:stretch>
+                  </pic:blipFill>
+                  <pic:spPr>
+                    <a:xfrm>
+                      <a:off x="0" y="0"/>
+                      <a:ext cx="5731510" cy="4549775"/>
+                    </a:xfrm>
+                    <a:prstGeom prst="rect">
+                      <a:avLst/>
+                    </a:prstGeom>
+                  </pic:spPr>
+                </pic:pic>
+              </a:graphicData>
+            </a:graphic>
+          </wp:inline>
+        </w:drawing>
+      </w:r>
+    </w:p>
+    <w:p/>
     <w:sectPr>
       <w:pgSz w:w="11906" w:h="16838"/>
       <w:pgMar w:top="1440" w:right="1440" w:bottom="1440" w:left="1440" w:header="708" w:footer="708" w:gutter="0"/>

</xml_diff>